<commit_message>
Updated the project timeline
</commit_message>
<xml_diff>
--- a/Resume_new_format.docx
+++ b/Resume_new_format.docx
@@ -2140,7 +2140,7 @@
                                 <w:rFonts w:ascii="Muli Light" w:hAnsi="Muli Light"/>
                                 <w:i/>
                               </w:rPr>
-                              <w:t>8</w:t>
+                              <w:t>7</w:t>
                             </w:r>
                           </w:p>
                           <w:p>
@@ -2274,7 +2274,11 @@
           </mc:Choice>
           <mc:Fallback>
             <w:pict>
-              <v:shape w14:anchorId="7DBEBC5D" id="Text Box 42" o:spid="_x0000_s1040" type="#_x0000_t202" style="position:absolute;margin-left:-52.45pt;margin-top:425.35pt;width:553.5pt;height:217.2pt;z-index:251686912;visibility:visible;mso-wrap-style:square;mso-width-percent:0;mso-height-percent:0;mso-wrap-distance-left:9pt;mso-wrap-distance-top:0;mso-wrap-distance-right:9pt;mso-wrap-distance-bottom:0;mso-position-horizontal:absolute;mso-position-horizontal-relative:text;mso-position-vertical:absolute;mso-position-vertical-relative:text;mso-width-percent:0;mso-height-percent:0;mso-width-relative:margin;mso-height-relative:margin;v-text-anchor:top" o:gfxdata="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" filled="f" stroked="f" strokeweight=".5pt">
+              <v:shapetype w14:anchorId="7DBEBC5D" id="_x0000_t202" coordsize="21600,21600" o:spt="202" path="m,l,21600r21600,l21600,xe">
+                <v:stroke joinstyle="miter"/>
+                <v:path gradientshapeok="t" o:connecttype="rect"/>
+              </v:shapetype>
+              <v:shape id="Text Box 42" o:spid="_x0000_s1040" type="#_x0000_t202" style="position:absolute;margin-left:-52.45pt;margin-top:425.35pt;width:553.5pt;height:217.2pt;z-index:251686912;visibility:visible;mso-wrap-style:square;mso-width-percent:0;mso-height-percent:0;mso-wrap-distance-left:9pt;mso-wrap-distance-top:0;mso-wrap-distance-right:9pt;mso-wrap-distance-bottom:0;mso-position-horizontal:absolute;mso-position-horizontal-relative:text;mso-position-vertical:absolute;mso-position-vertical-relative:text;mso-width-percent:0;mso-height-percent:0;mso-width-relative:margin;mso-height-relative:margin;v-text-anchor:top" o:gfxdata="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" filled="f" stroked="f" strokeweight=".5pt">
                 <v:textbox inset="0,,0">
                   <w:txbxContent>
                     <w:p>
@@ -2557,12 +2561,6 @@
                           <w:color w:val="000000"/>
                         </w:rPr>
                         <w:tab/>
-                      </w:r>
-                      <w:r>
-                        <w:rPr>
-                          <w:rFonts w:ascii="Muli Light" w:hAnsi="Muli Light" w:cs="Arial"/>
-                          <w:color w:val="000000"/>
-                        </w:rPr>
                         <w:t xml:space="preserve">         </w:t>
                       </w:r>
                       <w:r>
@@ -2893,7 +2891,7 @@
                           <w:rFonts w:ascii="Muli Light" w:hAnsi="Muli Light"/>
                           <w:i/>
                         </w:rPr>
-                        <w:t>8</w:t>
+                        <w:t>7</w:t>
                       </w:r>
                     </w:p>
                     <w:p>

</xml_diff>